<commit_message>
Change GCS to GRADES 2f89507416022407c44d6c405844d2ca421d9970
</commit_message>
<xml_diff>
--- a/nriss-patch-1/ig/CI-SIS_FORMULAIRE_Change_Proposal.docx
+++ b/nriss-patch-1/ig/CI-SIS_FORMULAIRE_Change_Proposal.docx
@@ -96,9 +96,9 @@
               </wp:anchor>
             </w:drawing>
           </mc:Choice>
-          <mc:Fallback xmlns:arto="http://schemas.microsoft.com/office/word/2006/arto">
+          <mc:Fallback>
             <w:pict>
-              <v:rect w14:anchorId="34FE59F5" id="Rectangle 5" o:spid="_x0000_s1026" style="position:absolute;margin-left:0;margin-top:2.1pt;width:592.5pt;height:31.15pt;z-index:-251658238;visibility:visible;mso-wrap-style:square;mso-height-percent:0;mso-wrap-distance-left:9pt;mso-wrap-distance-top:0;mso-wrap-distance-right:9pt;mso-wrap-distance-bottom:0;mso-position-horizontal:center;mso-position-horizontal-relative:margin;mso-position-vertical:absolute;mso-position-vertical-relative:text;mso-height-percent:0;mso-height-relative:margin;v-text-anchor:middle" o:gfxdata="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" fillcolor="#4f81bd [3204]" strokecolor="#f2f2f2 [3052]" strokeweight="2pt">
+              <v:rect w14:anchorId="0FCF02EA" id="Rectangle 5" o:spid="_x0000_s1026" style="position:absolute;margin-left:0;margin-top:2.1pt;width:592.5pt;height:31.15pt;z-index:-251658239;visibility:visible;mso-wrap-style:square;mso-height-percent:0;mso-wrap-distance-left:9pt;mso-wrap-distance-top:0;mso-wrap-distance-right:9pt;mso-wrap-distance-bottom:0;mso-position-horizontal:center;mso-position-horizontal-relative:margin;mso-position-vertical:absolute;mso-position-vertical-relative:text;mso-height-percent:0;mso-height-relative:margin;v-text-anchor:middle" o:gfxdata="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" fillcolor="#4f81bd [3204]" strokecolor="#f2f2f2 [3052]" strokeweight="2pt">
                 <w10:wrap anchorx="margin"/>
               </v:rect>
             </w:pict>
@@ -210,9 +210,9 @@
               </wp:anchor>
             </w:drawing>
           </mc:Choice>
-          <mc:Fallback xmlns:arto="http://schemas.microsoft.com/office/word/2006/arto">
+          <mc:Fallback>
             <w:pict>
-              <v:rect w14:anchorId="3939C768" id="Rectangle 7" o:spid="_x0000_s1026" style="position:absolute;margin-left:-69.85pt;margin-top:9.15pt;width:592.5pt;height:22.7pt;z-index:-251658239;visibility:visible;mso-wrap-style:square;mso-height-percent:0;mso-wrap-distance-left:9pt;mso-wrap-distance-top:0;mso-wrap-distance-right:9pt;mso-wrap-distance-bottom:0;mso-position-horizontal:absolute;mso-position-horizontal-relative:text;mso-position-vertical:absolute;mso-position-vertical-relative:text;mso-height-percent:0;mso-height-relative:margin;v-text-anchor:middle" o:gfxdata="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" fillcolor="#f0f0f0" strokecolor="white [3212]" strokeweight="2pt"/>
+              <v:rect w14:anchorId="743B793A" id="Rectangle 7" o:spid="_x0000_s1026" style="position:absolute;margin-left:-69.85pt;margin-top:9.15pt;width:592.5pt;height:22.7pt;z-index:-251658240;visibility:visible;mso-wrap-style:square;mso-height-percent:0;mso-wrap-distance-left:9pt;mso-wrap-distance-top:0;mso-wrap-distance-right:9pt;mso-wrap-distance-bottom:0;mso-position-horizontal:absolute;mso-position-horizontal-relative:text;mso-position-vertical:absolute;mso-position-vertical-relative:text;mso-height-percent:0;mso-height-relative:margin;v-text-anchor:middle" o:gfxdata="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" fillcolor="#f0f0f0" strokecolor="white [3212]" strokeweight="2pt"/>
             </w:pict>
           </mc:Fallback>
         </mc:AlternateContent>
@@ -421,7 +421,7 @@
           <w:sz w:val="24"/>
           <w:szCs w:val="24"/>
         </w:rPr>
-        <w:t xml:space="preserve">s champs obligatoires devront être complétés </w:t>
+        <w:t xml:space="preserve">s champs obligatoires </w:t>
       </w:r>
       <w:r>
         <w:rPr>
@@ -431,7 +431,7 @@
           <w:sz w:val="24"/>
           <w:szCs w:val="24"/>
         </w:rPr>
-        <w:t xml:space="preserve">de manière détaillée ainsi que </w:t>
+        <w:t>ainsi que</w:t>
       </w:r>
       <w:r>
         <w:rPr>
@@ -441,7 +441,67 @@
           <w:sz w:val="24"/>
           <w:szCs w:val="24"/>
         </w:rPr>
-        <w:t>les champs marqués optionnels si possible.</w:t>
+        <w:t>,</w:t>
+      </w:r>
+      <w:r>
+        <w:rPr>
+          <w:b/>
+          <w:bCs/>
+          <w:color w:val="D22800"/>
+          <w:sz w:val="24"/>
+          <w:szCs w:val="24"/>
+        </w:rPr>
+        <w:t xml:space="preserve"> si possible</w:t>
+      </w:r>
+      <w:r>
+        <w:rPr>
+          <w:b/>
+          <w:bCs/>
+          <w:color w:val="D22800"/>
+          <w:sz w:val="24"/>
+          <w:szCs w:val="24"/>
+        </w:rPr>
+        <w:t>,</w:t>
+      </w:r>
+      <w:r>
+        <w:rPr>
+          <w:b/>
+          <w:bCs/>
+          <w:color w:val="D22800"/>
+          <w:sz w:val="24"/>
+          <w:szCs w:val="24"/>
+        </w:rPr>
+        <w:t xml:space="preserve"> les champs marqués optionnels </w:t>
+      </w:r>
+      <w:r>
+        <w:rPr>
+          <w:b/>
+          <w:bCs/>
+          <w:color w:val="D22800"/>
+          <w:sz w:val="24"/>
+          <w:szCs w:val="24"/>
+        </w:rPr>
+        <w:t xml:space="preserve">devront être complétés </w:t>
+      </w:r>
+      <w:r>
+        <w:rPr>
+          <w:b/>
+          <w:bCs/>
+          <w:color w:val="D22800"/>
+          <w:sz w:val="24"/>
+          <w:szCs w:val="24"/>
+        </w:rPr>
+        <w:t>de manière détaillée</w:t>
+      </w:r>
+      <w:r>
+        <w:rPr>
+          <w:b/>
+          <w:bCs/>
+          <w:color w:val="D22800"/>
+          <w:sz w:val="24"/>
+          <w:szCs w:val="24"/>
+        </w:rPr>
+        <w:t>.</w:t>
       </w:r>
     </w:p>
     <w:p>
@@ -623,13 +683,8 @@
               <w:pStyle w:val="Tableau"/>
             </w:pPr>
             <w:r>
-              <w:t>[CP</w:t>
+              <w:t>[CP]:</w:t>
             </w:r>
-            <w:proofErr w:type="gramStart"/>
-            <w:r>
-              <w:t>]:</w:t>
-            </w:r>
-            <w:proofErr w:type="gramEnd"/>
           </w:p>
         </w:tc>
       </w:tr>
@@ -677,7 +732,13 @@
         <w:t>(s)</w:t>
       </w:r>
       <w:r>
-        <w:t xml:space="preserve"> Ci-SIS</w:t>
+        <w:t xml:space="preserve"> C</w:t>
+      </w:r>
+      <w:r>
+        <w:t>I</w:t>
+      </w:r>
+      <w:r>
+        <w:t>-SIS</w:t>
       </w:r>
       <w:r>
         <w:t xml:space="preserve"> </w:t>
@@ -730,7 +791,21 @@
                 <w:b/>
                 <w:bCs/>
               </w:rPr>
-              <w:t>Quel est</w:t>
+              <w:t>Quel</w:t>
+            </w:r>
+            <w:r>
+              <w:rPr>
+                <w:b/>
+                <w:bCs/>
+              </w:rPr>
+              <w:t>(s)</w:t>
+            </w:r>
+            <w:r>
+              <w:rPr>
+                <w:b/>
+                <w:bCs/>
+              </w:rPr>
+              <w:t xml:space="preserve"> est</w:t>
             </w:r>
             <w:r>
               <w:rPr>
@@ -800,7 +875,14 @@
                 <w:b/>
                 <w:bCs/>
               </w:rPr>
-              <w:t xml:space="preserve"> et préciser la version</w:t>
+              <w:t xml:space="preserve"> ? Quelle en est la </w:t>
+            </w:r>
+            <w:r>
+              <w:rPr>
+                <w:b/>
+                <w:bCs/>
+              </w:rPr>
+              <w:t>version</w:t>
             </w:r>
             <w:r>
               <w:rPr>
@@ -1113,19 +1195,25 @@
         <w:t>Identification de</w:t>
       </w:r>
       <w:r>
-        <w:t>s ou de la</w:t>
-      </w:r>
-      <w:r>
-        <w:t xml:space="preserve"> section</w:t>
+        <w:t xml:space="preserve"> la</w:t>
+      </w:r>
+      <w:r>
+        <w:t xml:space="preserve"> ou de</w:t>
+      </w:r>
+      <w:r>
+        <w:t xml:space="preserve">s </w:t>
+      </w:r>
+      <w:r>
+        <w:t>section</w:t>
       </w:r>
       <w:r>
         <w:t>(s)</w:t>
       </w:r>
       <w:r>
-        <w:t xml:space="preserve"> à changer</w:t>
-      </w:r>
-      <w:r>
-        <w:t xml:space="preserve"> </w:t>
+        <w:t xml:space="preserve"> à </w:t>
+      </w:r>
+      <w:r>
+        <w:t xml:space="preserve">modifier </w:t>
       </w:r>
       <w:r>
         <w:rPr>
@@ -1141,7 +1229,13 @@
     </w:p>
     <w:p>
       <w:r>
-        <w:t>Identifier la section du volet concernée par la demande de changement (numéro de la section exemple 12.2.2, ou directement le lien lorsque le volet est sous forme de guide d'implémentation)</w:t>
+        <w:t>Identifier la section du volet concernée par la demande de changement (numéro de la section</w:t>
+      </w:r>
+      <w:r>
+        <w:t xml:space="preserve"> par </w:t>
+      </w:r>
+      <w:r>
+        <w:t>exemple 12.2.2, ou directement le lien lorsque le volet est sous forme de guide d'implémentation)</w:t>
       </w:r>
     </w:p>
     <w:tbl>
@@ -1479,12 +1573,12 @@
           <w:tcPr>
             <w:tcW w:w="9322" w:type="dxa"/>
             <w:tcBorders>
-              <w:top w:val="single" w:sz="4" w:space="0" w:color="000000"/>
-              <w:left w:val="single" w:sz="4" w:space="0" w:color="000000"/>
-              <w:bottom w:val="single" w:sz="4" w:space="0" w:color="000000"/>
-              <w:right w:val="single" w:sz="4" w:space="0" w:color="000000"/>
+              <w:top w:val="single" w:sz="4" w:space="0" w:color="000000" w:themeColor="text1"/>
+              <w:left w:val="single" w:sz="4" w:space="0" w:color="000000" w:themeColor="text1"/>
+              <w:bottom w:val="single" w:sz="4" w:space="0" w:color="000000" w:themeColor="text1"/>
+              <w:right w:val="single" w:sz="4" w:space="0" w:color="000000" w:themeColor="text1"/>
             </w:tcBorders>
-            <w:shd w:val="clear" w:color="auto" w:fill="F2F2F2"/>
+            <w:shd w:val="clear" w:color="auto" w:fill="F2F2F2" w:themeFill="background1" w:themeFillShade="F2"/>
             <w:vAlign w:val="center"/>
           </w:tcPr>
           <w:p>
@@ -1526,7 +1620,37 @@
                 <w:sz w:val="18"/>
                 <w:szCs w:val="18"/>
               </w:rPr>
-              <w:t>Proposer une solution ou une modification est fortement recommandé.</w:t>
+              <w:t xml:space="preserve">Il </w:t>
+            </w:r>
+            <w:r>
+              <w:rPr>
+                <w:b/>
+                <w:bCs/>
+                <w:color w:val="808080" w:themeColor="background1" w:themeShade="80"/>
+                <w:sz w:val="18"/>
+                <w:szCs w:val="18"/>
+              </w:rPr>
+              <w:t xml:space="preserve">est fortement recommandé </w:t>
+            </w:r>
+            <w:r>
+              <w:rPr>
+                <w:b/>
+                <w:bCs/>
+                <w:color w:val="808080" w:themeColor="background1" w:themeShade="80"/>
+                <w:sz w:val="18"/>
+                <w:szCs w:val="18"/>
+              </w:rPr>
+              <w:t>de p</w:t>
+            </w:r>
+            <w:r>
+              <w:rPr>
+                <w:b/>
+                <w:bCs/>
+                <w:color w:val="808080" w:themeColor="background1" w:themeShade="80"/>
+                <w:sz w:val="18"/>
+                <w:szCs w:val="18"/>
+              </w:rPr>
+              <w:t>roposer une solution ou une modification.</w:t>
             </w:r>
           </w:p>
           <w:p>
@@ -1663,10 +1787,10 @@
           <w:tcPr>
             <w:tcW w:w="9322" w:type="dxa"/>
             <w:tcBorders>
-              <w:top w:val="single" w:sz="4" w:space="0" w:color="000000"/>
-              <w:left w:val="single" w:sz="4" w:space="0" w:color="000000"/>
-              <w:bottom w:val="single" w:sz="4" w:space="0" w:color="000000"/>
-              <w:right w:val="single" w:sz="4" w:space="0" w:color="000000"/>
+              <w:top w:val="single" w:sz="4" w:space="0" w:color="000000" w:themeColor="text1"/>
+              <w:left w:val="single" w:sz="4" w:space="0" w:color="000000" w:themeColor="text1"/>
+              <w:bottom w:val="single" w:sz="4" w:space="0" w:color="000000" w:themeColor="text1"/>
+              <w:right w:val="single" w:sz="4" w:space="0" w:color="000000" w:themeColor="text1"/>
             </w:tcBorders>
           </w:tcPr>
           <w:p>
@@ -1707,17 +1831,7 @@
         </w:tc>
       </w:tr>
     </w:tbl>
-    <w:p>
-      <w:pPr>
-        <w:rPr>
-          <w:b/>
-          <w:bCs/>
-          <w:color w:val="002060"/>
-          <w:sz w:val="42"/>
-          <w:szCs w:val="28"/>
-        </w:rPr>
-      </w:pPr>
-    </w:p>
+    <w:p/>
     <w:p>
       <w:pPr>
         <w:pStyle w:val="Titre1"/>
@@ -1725,7 +1839,6 @@
           <w:ilvl w:val="0"/>
           <w:numId w:val="2"/>
         </w:numPr>
-        <w:jc w:val="left"/>
         <w:rPr>
           <w:b w:val="0"/>
           <w:bCs w:val="0"/>
@@ -1743,9 +1856,11 @@
         <w:t>e l’impact du changement</w:t>
       </w:r>
       <w:r>
+        <w:t xml:space="preserve"> demandé</w:t>
+      </w:r>
+      <w:r>
         <w:t xml:space="preserve"> </w:t>
       </w:r>
-      <w:bookmarkEnd w:id="2"/>
       <w:r>
         <w:rPr>
           <w:b w:val="0"/>
@@ -1755,7 +1870,25 @@
           <w:sz w:val="36"/>
           <w:szCs w:val="22"/>
         </w:rPr>
-        <w:t>(o</w:t>
+        <w:t>(</w:t>
+      </w:r>
+      <w:r>
+        <w:rPr>
+          <w:i/>
+          <w:iCs/>
+          <w:sz w:val="36"/>
+          <w:szCs w:val="22"/>
+        </w:rPr>
+        <w:t>o</w:t>
+      </w:r>
+      <w:r>
+        <w:rPr>
+          <w:i/>
+          <w:iCs/>
+          <w:sz w:val="36"/>
+          <w:szCs w:val="22"/>
+        </w:rPr>
+        <w:t>ptionnel</w:t>
       </w:r>
       <w:r>
         <w:rPr>
@@ -1766,57 +1899,25 @@
           <w:sz w:val="36"/>
           <w:szCs w:val="22"/>
         </w:rPr>
-        <w:t>ptionnel</w:t>
-      </w:r>
-      <w:r>
-        <w:rPr>
-          <w:b w:val="0"/>
-          <w:bCs w:val="0"/>
+        <w:t>)</w:t>
+      </w:r>
+      <w:bookmarkEnd w:id="2"/>
+    </w:p>
+    <w:p>
+      <w:r>
+        <w:rPr>
           <w:i/>
           <w:iCs/>
-          <w:sz w:val="36"/>
-          <w:szCs w:val="22"/>
-        </w:rPr>
-        <w:t>)</w:t>
-      </w:r>
-    </w:p>
-    <w:p>
-      <w:pPr>
-        <w:pStyle w:val="Paragraphedeliste"/>
-        <w:numPr>
-          <w:ilvl w:val="0"/>
-          <w:numId w:val="2"/>
-        </w:numPr>
-      </w:pPr>
+        </w:rPr>
+        <w:t xml:space="preserve">Veuillez indiquer ci-dessous </w:t>
+      </w:r>
       <w:r>
         <w:rPr>
           <w:i/>
           <w:iCs/>
         </w:rPr>
-        <w:t>Veuillez indiquer ci-dessous votre évaluation de(s) impact(s) (gains et/ou risques) du changement proposé.</w:t>
-      </w:r>
-    </w:p>
-    <w:p>
-      <w:pPr>
-        <w:pStyle w:val="Paragraphedeliste"/>
-        <w:keepNext/>
-        <w:keepLines/>
-        <w:numPr>
-          <w:ilvl w:val="0"/>
-          <w:numId w:val="2"/>
-        </w:numPr>
-        <w:spacing w:before="480"/>
-        <w:contextualSpacing w:val="0"/>
-        <w:outlineLvl w:val="0"/>
-        <w:rPr>
-          <w:b/>
-          <w:bCs/>
-          <w:vanish/>
-          <w:color w:val="002060"/>
-          <w:sz w:val="42"/>
-          <w:szCs w:val="28"/>
-        </w:rPr>
-      </w:pPr>
+        <w:t>votre évaluation de la conséquence du changement demandé (impact sur les implémentations par exemple) et la justifier si nécessaire.</w:t>
+      </w:r>
     </w:p>
     <w:tbl>
       <w:tblPr>
@@ -1866,6 +1967,7 @@
         </w:tc>
       </w:tr>
     </w:tbl>
+    <w:p/>
     <w:p>
       <w:pPr>
         <w:pStyle w:val="Paragraphedeliste"/>
@@ -1885,19 +1987,30 @@
         </w:rPr>
       </w:pPr>
     </w:p>
-    <w:p/>
     <w:p>
       <w:pPr>
-        <w:suppressAutoHyphens w:val="0"/>
-        <w:spacing w:before="60" w:after="0"/>
+        <w:spacing w:after="0"/>
         <w:jc w:val="left"/>
-        <w:textAlignment w:val="center"/>
-        <w:rPr>
-          <w:rFonts w:cs="Calibri"/>
-          <w:highlight w:val="yellow"/>
-          <w:lang w:eastAsia="fr-FR"/>
-        </w:rPr>
-      </w:pPr>
+        <w:rPr>
+          <w:b/>
+          <w:bCs/>
+          <w:vanish/>
+          <w:color w:val="002060"/>
+          <w:sz w:val="42"/>
+          <w:szCs w:val="28"/>
+        </w:rPr>
+      </w:pPr>
+      <w:r>
+        <w:rPr>
+          <w:b/>
+          <w:bCs/>
+          <w:vanish/>
+          <w:color w:val="002060"/>
+          <w:sz w:val="42"/>
+          <w:szCs w:val="28"/>
+        </w:rPr>
+        <w:br w:type="page"/>
+      </w:r>
     </w:p>
     <w:p>
       <w:pPr>
@@ -1921,21 +2034,24 @@
           <w:i/>
         </w:rPr>
       </w:pPr>
-      <w:proofErr w:type="gramStart"/>
       <w:r>
         <w:rPr>
           <w:i/>
         </w:rPr>
-        <w:t>Liens?</w:t>
-      </w:r>
-      <w:proofErr w:type="gramEnd"/>
+        <w:t>Liens</w:t>
+      </w:r>
       <w:r>
         <w:rPr>
           <w:i/>
         </w:rPr>
+        <w:t xml:space="preserve"> ?</w:t>
+      </w:r>
+      <w:r>
+        <w:rPr>
+          <w:i/>
+        </w:rPr>
         <w:t xml:space="preserve"> </w:t>
       </w:r>
-      <w:proofErr w:type="gramStart"/>
       <w:r>
         <w:rPr>
           <w:i/>
@@ -1946,14 +2062,31 @@
         <w:rPr>
           <w:i/>
         </w:rPr>
-        <w:t>?</w:t>
-      </w:r>
-      <w:proofErr w:type="gramEnd"/>
+        <w:t xml:space="preserve"> ?</w:t>
+      </w:r>
       <w:r>
         <w:rPr>
           <w:i/>
         </w:rPr>
-        <w:t xml:space="preserve"> Tout ce qui peut nous aider à mieux comprendre le problème que vous rencontrez</w:t>
+        <w:t xml:space="preserve"> Tout ce qui peut aider à </w:t>
+      </w:r>
+      <w:r>
+        <w:rPr>
+          <w:i/>
+        </w:rPr>
+        <w:t>une meilleure compréhension du</w:t>
+      </w:r>
+      <w:r>
+        <w:rPr>
+          <w:i/>
+        </w:rPr>
+        <w:t xml:space="preserve"> problème rencontr</w:t>
+      </w:r>
+      <w:r>
+        <w:rPr>
+          <w:i/>
+        </w:rPr>
+        <w:t>é</w:t>
       </w:r>
     </w:p>
     <w:p>
@@ -1962,14 +2095,12 @@
           <w:i/>
         </w:rPr>
       </w:pPr>
-      <w:proofErr w:type="gramStart"/>
       <w:r>
         <w:rPr>
           <w:i/>
         </w:rPr>
-        <w:t>Tip:</w:t>
-      </w:r>
-      <w:proofErr w:type="gramEnd"/>
+        <w:t>Tip :</w:t>
+      </w:r>
       <w:r>
         <w:rPr>
           <w:i/>
@@ -2214,13 +2345,16 @@
       <w:tab/>
     </w:r>
     <w:r>
-      <w:t>09</w:t>
+      <w:t>1</w:t>
+    </w:r>
+    <w:r>
+      <w:t>9</w:t>
     </w:r>
     <w:r>
       <w:t>/</w:t>
     </w:r>
     <w:r>
-      <w:t>09</w:t>
+      <w:t>11</w:t>
     </w:r>
     <w:r>
       <w:t>/20</w:t>
@@ -7806,6 +7940,19 @@
 </file>
 
 <file path=customXml/item1.xml><?xml version="1.0" encoding="utf-8"?>
+<?mso-contentType ?>
+<FormTemplates xmlns="http://schemas.microsoft.com/sharepoint/v3/contenttype/forms">
+  <Display>DocumentLibraryForm</Display>
+  <Edit>DocumentLibraryForm</Edit>
+  <New>DocumentLibraryForm</New>
+</FormTemplates>
+</file>
+
+<file path=customXml/item2.xml><?xml version="1.0" encoding="utf-8"?>
+<b:Sources xmlns:b="http://schemas.openxmlformats.org/officeDocument/2006/bibliography" xmlns="http://schemas.openxmlformats.org/officeDocument/2006/bibliography" SelectedStyle="\APA.XSL" StyleName="APA"/>
+</file>
+
+<file path=customXml/item3.xml><?xml version="1.0" encoding="utf-8"?>
 <ct:contentTypeSchema xmlns:ct="http://schemas.microsoft.com/office/2006/metadata/contentType" xmlns:ma="http://schemas.microsoft.com/office/2006/metadata/properties/metaAttributes" ct:_="" ma:_="" ma:contentTypeName="Document" ma:contentTypeID="0x01010076C5D44157C2A64ABDAD6B35951312DD" ma:contentTypeVersion="10" ma:contentTypeDescription="Crée un document." ma:contentTypeScope="" ma:versionID="3655e600d94042fd473a87850822a232">
   <xsd:schema xmlns:xsd="http://www.w3.org/2001/XMLSchema" xmlns:xs="http://www.w3.org/2001/XMLSchema" xmlns:p="http://schemas.microsoft.com/office/2006/metadata/properties" xmlns:ns2="ddb883f4-d3ce-4c62-a3cc-3f54cb850aff" xmlns:ns3="e415326b-84c6-44db-b12e-386555b40e8f" targetNamespace="http://schemas.microsoft.com/office/2006/metadata/properties" ma:root="true" ma:fieldsID="eb16de74348f218fb90898cb8217911e" ns2:_="" ns3:_="">
     <xsd:import namespace="ddb883f4-d3ce-4c62-a3cc-3f54cb850aff"/>
@@ -8006,19 +8153,6 @@
 </ct:contentTypeSchema>
 </file>
 
-<file path=customXml/item2.xml><?xml version="1.0" encoding="utf-8"?>
-<b:Sources xmlns:b="http://schemas.openxmlformats.org/officeDocument/2006/bibliography" xmlns="http://schemas.openxmlformats.org/officeDocument/2006/bibliography" SelectedStyle="\APA.XSL" StyleName="APA"/>
-</file>
-
-<file path=customXml/item3.xml><?xml version="1.0" encoding="utf-8"?>
-<?mso-contentType ?>
-<FormTemplates xmlns="http://schemas.microsoft.com/sharepoint/v3/contenttype/forms">
-  <Display>DocumentLibraryForm</Display>
-  <Edit>DocumentLibraryForm</Edit>
-  <New>DocumentLibraryForm</New>
-</FormTemplates>
-</file>
-
 <file path=customXml/item4.xml><?xml version="1.0" encoding="utf-8"?>
 <p:properties xmlns:p="http://schemas.microsoft.com/office/2006/metadata/properties" xmlns:xsi="http://www.w3.org/2001/XMLSchema-instance" xmlns:pc="http://schemas.microsoft.com/office/infopath/2007/PartnerControls">
   <documentManagement/>
@@ -8026,6 +8160,22 @@
 </file>
 
 <file path=customXml/itemProps1.xml><?xml version="1.0" encoding="utf-8"?>
+<ds:datastoreItem xmlns:ds="http://schemas.openxmlformats.org/officeDocument/2006/customXml" ds:itemID="{CD432C1B-E3D3-464D-B5DF-1EDB8230B884}">
+  <ds:schemaRefs>
+    <ds:schemaRef ds:uri="http://schemas.microsoft.com/sharepoint/v3/contenttype/forms"/>
+  </ds:schemaRefs>
+</ds:datastoreItem>
+</file>
+
+<file path=customXml/itemProps2.xml><?xml version="1.0" encoding="utf-8"?>
+<ds:datastoreItem xmlns:ds="http://schemas.openxmlformats.org/officeDocument/2006/customXml" ds:itemID="{AA854840-27B7-44B9-ACFB-EEB90133EB73}">
+  <ds:schemaRefs>
+    <ds:schemaRef ds:uri="http://schemas.openxmlformats.org/officeDocument/2006/bibliography"/>
+  </ds:schemaRefs>
+</ds:datastoreItem>
+</file>
+
+<file path=customXml/itemProps3.xml><?xml version="1.0" encoding="utf-8"?>
 <ds:datastoreItem xmlns:ds="http://schemas.openxmlformats.org/officeDocument/2006/customXml" ds:itemID="{034EE74A-F62F-439D-9638-B2818504D24A}">
   <ds:schemaRefs>
     <ds:schemaRef ds:uri="http://schemas.microsoft.com/office/2006/metadata/contentType"/>
@@ -8044,22 +8194,6 @@
 </ds:datastoreItem>
 </file>
 
-<file path=customXml/itemProps2.xml><?xml version="1.0" encoding="utf-8"?>
-<ds:datastoreItem xmlns:ds="http://schemas.openxmlformats.org/officeDocument/2006/customXml" ds:itemID="{AA854840-27B7-44B9-ACFB-EEB90133EB73}">
-  <ds:schemaRefs>
-    <ds:schemaRef ds:uri="http://schemas.openxmlformats.org/officeDocument/2006/bibliography"/>
-  </ds:schemaRefs>
-</ds:datastoreItem>
-</file>
-
-<file path=customXml/itemProps3.xml><?xml version="1.0" encoding="utf-8"?>
-<ds:datastoreItem xmlns:ds="http://schemas.openxmlformats.org/officeDocument/2006/customXml" ds:itemID="{CD432C1B-E3D3-464D-B5DF-1EDB8230B884}">
-  <ds:schemaRefs>
-    <ds:schemaRef ds:uri="http://schemas.microsoft.com/sharepoint/v3/contenttype/forms"/>
-  </ds:schemaRefs>
-</ds:datastoreItem>
-</file>
-
 <file path=customXml/itemProps4.xml><?xml version="1.0" encoding="utf-8"?>
 <ds:datastoreItem xmlns:ds="http://schemas.openxmlformats.org/officeDocument/2006/customXml" ds:itemID="{B2BF4DFE-FA4D-459E-B186-84888C1228E7}">
   <ds:schemaRefs>

</xml_diff>